<commit_message>
Updated Group Status Report
</commit_message>
<xml_diff>
--- a/manuscripts/weekly-reports/team/project_status_report_1.docx
+++ b/manuscripts/weekly-reports/team/project_status_report_1.docx
@@ -14,7 +14,7 @@
         <w:rPr/>
       </w:sdtPr>
       <w:sdtContent>
-        <w:p>
+        <w:p xmlns:wp14="http://schemas.microsoft.com/office/word/2010/wordml" wp14:textId="77777777">
           <w:pPr>
             <w:pStyle w:val="740"/>
             <w:pBdr/>
@@ -32,7 +32,7 @@
         </w:p>
       </w:sdtContent>
     </w:sdt>
-    <w:p>
+    <w:p xmlns:wp14="http://schemas.microsoft.com/office/word/2010/wordml" wp14:textId="77777777">
       <w:pPr>
         <w:pStyle w:val="728"/>
         <w:pBdr/>
@@ -64,7 +64,7 @@
         <w:gridCol w:w="3582"/>
         <w:gridCol w:w="3287"/>
       </w:tblGrid>
-      <w:tr>
+      <w:tr xmlns:wp14="http://schemas.microsoft.com/office/word/2010/wordml" wp14:textId="77777777">
         <w:trPr>
           <w:trHeight w:val="273"/>
         </w:trPr>
@@ -75,7 +75,7 @@
             <w:textDirection w:val="lrTb"/>
             <w:noWrap w:val="false"/>
           </w:tcPr>
-          <w:p>
+          <w:p wp14:textId="77777777">
             <w:pPr>
               <w:pBdr/>
               <w:spacing/>
@@ -104,7 +104,7 @@
             <w:textDirection w:val="lrTb"/>
             <w:noWrap w:val="false"/>
           </w:tcPr>
-          <w:p>
+          <w:p wp14:textId="77777777">
             <w:pPr>
               <w:pBdr/>
               <w:spacing/>
@@ -133,7 +133,7 @@
             <w:textDirection w:val="lrTb"/>
             <w:noWrap w:val="false"/>
           </w:tcPr>
-          <w:p>
+          <w:p wp14:textId="77777777">
             <w:pPr>
               <w:pBdr/>
               <w:spacing/>
@@ -156,7 +156,7 @@
           </w:p>
         </w:tc>
       </w:tr>
-      <w:tr>
+      <w:tr xmlns:wp14="http://schemas.microsoft.com/office/word/2010/wordml" wp14:textId="77777777">
         <w:trPr>
           <w:trHeight w:val="273"/>
         </w:trPr>
@@ -167,7 +167,7 @@
             <w:textDirection w:val="lrTb"/>
             <w:noWrap w:val="false"/>
           </w:tcPr>
-          <w:p>
+          <w:p wp14:textId="77777777">
             <w:pPr>
               <w:pBdr/>
               <w:spacing/>
@@ -196,7 +196,7 @@
             <w:textDirection w:val="lrTb"/>
             <w:noWrap w:val="false"/>
           </w:tcPr>
-          <w:p>
+          <w:p wp14:textId="77777777">
             <w:pPr>
               <w:pBdr/>
               <w:spacing/>
@@ -225,7 +225,7 @@
             <w:textDirection w:val="lrTb"/>
             <w:noWrap w:val="false"/>
           </w:tcPr>
-          <w:p>
+          <w:p wp14:textId="77777777">
             <w:pPr>
               <w:pBdr/>
               <w:spacing/>
@@ -240,7 +240,7 @@
         </w:tc>
       </w:tr>
     </w:tbl>
-    <w:p>
+    <w:p xmlns:wp14="http://schemas.microsoft.com/office/word/2010/wordml" wp14:textId="77777777">
       <w:pPr>
         <w:pStyle w:val="728"/>
         <w:pBdr/>
@@ -260,7 +260,7 @@
       </w:r>
       <w:r/>
     </w:p>
-    <w:p>
+    <w:p xmlns:wp14="http://schemas.microsoft.com/office/word/2010/wordml" wp14:textId="77777777">
       <w:pPr>
         <w:pStyle w:val="165"/>
         <w:numPr>
@@ -283,7 +283,7 @@
         </w:rPr>
       </w:r>
     </w:p>
-    <w:p>
+    <w:p xmlns:wp14="http://schemas.microsoft.com/office/word/2010/wordml" wp14:textId="77777777">
       <w:pPr>
         <w:pStyle w:val="165"/>
         <w:numPr>
@@ -314,7 +314,7 @@
         </w:rPr>
       </w:r>
     </w:p>
-    <w:p>
+    <w:p xmlns:wp14="http://schemas.microsoft.com/office/word/2010/wordml" wp14:textId="77777777">
       <w:pPr>
         <w:pStyle w:val="165"/>
         <w:numPr>
@@ -365,25 +365,24 @@
         </w:rPr>
       </w:r>
     </w:p>
-    <w:p>
+    <w:p xmlns:wp14="http://schemas.microsoft.com/office/word/2010/wordml" wp14:textId="3252FA16">
       <w:pPr>
         <w:pStyle w:val="165"/>
         <w:numPr>
           <w:ilvl w:val="0"/>
           <w:numId w:val="6"/>
         </w:numPr>
-        <w:pBdr/>
-        <w:spacing/>
-        <w:ind/>
-        <w:rPr>
-          <w:highlight w:val="none"/>
-        </w:rPr>
+        <w:spacing/>
+        <w:ind/>
+        <w:rPr/>
       </w:pPr>
       <w:r>
-        <w:rPr>
-          <w:highlight w:val="none"/>
-        </w:rPr>
-        <w:t xml:space="preserve">Tracking repo on Guthub</w:t>
+        <w:rPr/>
+        <w:t xml:space="preserve">Tracking repo on </w:t>
+      </w:r>
+      <w:r>
+        <w:rPr/>
+        <w:t xml:space="preserve">GitHub</w:t>
       </w:r>
       <w:r>
         <w:rPr>
@@ -391,7 +390,7 @@
         </w:rPr>
       </w:r>
     </w:p>
-    <w:p>
+    <w:p xmlns:wp14="http://schemas.microsoft.com/office/word/2010/wordml" wp14:textId="77777777">
       <w:pPr>
         <w:pStyle w:val="728"/>
         <w:pBdr/>
@@ -420,7 +419,7 @@
         <w:gridCol w:w="2016"/>
         <w:gridCol w:w="2520"/>
       </w:tblGrid>
-      <w:tr>
+      <w:tr xmlns:wp14="http://schemas.microsoft.com/office/word/2010/wordml" wp14:textId="77777777">
         <w:trPr>
           <w:trHeight w:val="331"/>
         </w:trPr>
@@ -433,7 +432,7 @@
             <w:textDirection w:val="lrTb"/>
             <w:noWrap w:val="false"/>
           </w:tcPr>
-          <w:p>
+          <w:p wp14:textId="77777777">
             <w:pPr>
               <w:pBdr/>
               <w:spacing/>
@@ -464,7 +463,7 @@
             <w:textDirection w:val="lrTb"/>
             <w:noWrap w:val="false"/>
           </w:tcPr>
-          <w:p>
+          <w:p wp14:textId="77777777">
             <w:pPr>
               <w:pBdr/>
               <w:spacing/>
@@ -495,7 +494,7 @@
             <w:textDirection w:val="lrTb"/>
             <w:noWrap w:val="false"/>
           </w:tcPr>
-          <w:p>
+          <w:p wp14:textId="77777777">
             <w:pPr>
               <w:pBdr/>
               <w:spacing/>
@@ -526,7 +525,7 @@
             <w:textDirection w:val="lrTb"/>
             <w:noWrap w:val="false"/>
           </w:tcPr>
-          <w:p>
+          <w:p wp14:textId="77777777">
             <w:pPr>
               <w:pBdr/>
               <w:spacing/>
@@ -557,7 +556,7 @@
             <w:textDirection w:val="lrTb"/>
             <w:noWrap w:val="false"/>
           </w:tcPr>
-          <w:p>
+          <w:p wp14:textId="77777777">
             <w:pPr>
               <w:pBdr/>
               <w:spacing/>
@@ -580,7 +579,7 @@
           </w:p>
         </w:tc>
       </w:tr>
-      <w:tr>
+      <w:tr xmlns:wp14="http://schemas.microsoft.com/office/word/2010/wordml" wp14:textId="77777777">
         <w:trPr>
           <w:trHeight w:val="331"/>
         </w:trPr>
@@ -594,7 +593,7 @@
             <w:textDirection w:val="lrTb"/>
             <w:noWrap w:val="false"/>
           </w:tcPr>
-          <w:p>
+          <w:p wp14:textId="77777777">
             <w:pPr>
               <w:pBdr/>
               <w:spacing/>
@@ -626,7 +625,7 @@
             <w:textDirection w:val="lrTb"/>
             <w:noWrap w:val="false"/>
           </w:tcPr>
-          <w:p>
+          <w:p wp14:textId="77777777">
             <w:pPr>
               <w:pBdr/>
               <w:spacing/>
@@ -658,7 +657,7 @@
             <w:textDirection w:val="lrTb"/>
             <w:noWrap w:val="false"/>
           </w:tcPr>
-          <w:p>
+          <w:p wp14:textId="77777777">
             <w:pPr>
               <w:pBdr/>
               <w:spacing/>
@@ -690,7 +689,7 @@
             <w:textDirection w:val="lrTb"/>
             <w:noWrap w:val="false"/>
           </w:tcPr>
-          <w:p>
+          <w:p wp14:textId="77777777">
             <w:pPr>
               <w:pBdr/>
               <w:spacing/>
@@ -722,7 +721,7 @@
             <w:textDirection w:val="lrTb"/>
             <w:noWrap w:val="false"/>
           </w:tcPr>
-          <w:p>
+          <w:p wp14:textId="77777777">
             <w:pPr>
               <w:pBdr/>
               <w:spacing/>
@@ -745,7 +744,7 @@
           </w:p>
         </w:tc>
       </w:tr>
-      <w:tr>
+      <w:tr xmlns:wp14="http://schemas.microsoft.com/office/word/2010/wordml" wp14:textId="77777777">
         <w:trPr>
           <w:trHeight w:val="331"/>
         </w:trPr>
@@ -759,7 +758,7 @@
             <w:textDirection w:val="lrTb"/>
             <w:noWrap w:val="false"/>
           </w:tcPr>
-          <w:p>
+          <w:p wp14:textId="77777777">
             <w:pPr>
               <w:pBdr/>
               <w:spacing/>
@@ -791,7 +790,7 @@
             <w:textDirection w:val="lrTb"/>
             <w:noWrap w:val="false"/>
           </w:tcPr>
-          <w:p>
+          <w:p wp14:textId="77777777">
             <w:pPr>
               <w:pBdr/>
               <w:spacing/>
@@ -823,7 +822,7 @@
             <w:textDirection w:val="lrTb"/>
             <w:noWrap w:val="false"/>
           </w:tcPr>
-          <w:p>
+          <w:p wp14:textId="77777777">
             <w:pPr>
               <w:pBdr/>
               <w:spacing/>
@@ -855,7 +854,7 @@
             <w:textDirection w:val="lrTb"/>
             <w:noWrap w:val="false"/>
           </w:tcPr>
-          <w:p>
+          <w:p wp14:textId="77777777">
             <w:pPr>
               <w:pBdr/>
               <w:spacing/>
@@ -887,7 +886,7 @@
             <w:textDirection w:val="lrTb"/>
             <w:noWrap w:val="false"/>
           </w:tcPr>
-          <w:p>
+          <w:p wp14:textId="77777777">
             <w:pPr>
               <w:pBdr/>
               <w:spacing/>
@@ -911,17 +910,20 @@
         </w:tc>
       </w:tr>
     </w:tbl>
-    <w:p>
+    <w:p xmlns:wp14="http://schemas.microsoft.com/office/word/2010/wordml" wp14:textId="7E10F208">
       <w:pPr>
         <w:pStyle w:val="728"/>
-        <w:pBdr/>
-        <w:shd w:val="clear" w:color="auto" w:fill="1e2651"/>
-        <w:spacing/>
-        <w:ind/>
+        <w:shd w:val="clear" w:color="auto" w:fill="1E2651"/>
+        <w:spacing/>
+        <w:ind/>
+      </w:pPr>
+      <w:r>
         <w:rPr/>
-      </w:pPr>
+        <w:t xml:space="preserve">Activities</w:t>
+      </w:r>
       <w:r>
-        <w:t xml:space="preserve">ACtivities Planned for Next Week </w:t>
+        <w:rPr/>
+        <w:t xml:space="preserve"> Planned for Next Week </w:t>
       </w:r>
       <w:r/>
     </w:p>
@@ -940,20 +942,21 @@
         <w:gridCol w:w="1512"/>
         <w:gridCol w:w="2520"/>
       </w:tblGrid>
-      <w:tr>
+      <w:tr xmlns:wp14="http://schemas.microsoft.com/office/word/2010/wordml" wp14:textId="77777777">
         <w:trPr>
           <w:trHeight w:val="331"/>
         </w:trPr>
         <w:tc>
           <w:tcPr>
             <w:tcBorders>
-              <w:bottom w:val="single" w:color="7e97ad" w:themeColor="accent1" w:sz="4" w:space="0"/>
+              <w:bottom w:val="single" w:color="7E97AD" w:themeColor="accent1" w:sz="4" w:space="0"/>
             </w:tcBorders>
             <w:tcW w:w="2520" w:type="dxa"/>
+            <w:tcMar/>
             <w:textDirection w:val="lrTb"/>
             <w:noWrap w:val="false"/>
           </w:tcPr>
-          <w:p>
+          <w:p wp14:textId="77777777">
             <w:pPr>
               <w:pBdr/>
               <w:spacing/>
@@ -978,13 +981,14 @@
         <w:tc>
           <w:tcPr>
             <w:tcBorders>
-              <w:bottom w:val="single" w:color="7e97ad" w:themeColor="accent1" w:sz="4" w:space="0"/>
+              <w:bottom w:val="single" w:color="7E97AD" w:themeColor="accent1" w:sz="4" w:space="0"/>
             </w:tcBorders>
             <w:tcW w:w="2016" w:type="dxa"/>
+            <w:tcMar/>
             <w:textDirection w:val="lrTb"/>
             <w:noWrap w:val="false"/>
           </w:tcPr>
-          <w:p>
+          <w:p wp14:textId="77777777">
             <w:pPr>
               <w:pBdr/>
               <w:spacing/>
@@ -1008,15 +1012,17 @@
         </w:tc>
         <w:tc>
           <w:tcPr>
+            <w:cnfStyle w:val="000000000000" w:firstRow="0" w:lastRow="0" w:firstColumn="0" w:lastColumn="0" w:oddVBand="0" w:evenVBand="0" w:oddHBand="0" w:evenHBand="0" w:firstRowFirstColumn="0" w:firstRowLastColumn="0" w:lastRowFirstColumn="0" w:lastRowLastColumn="0"/>
             <w:gridSpan w:val="3"/>
             <w:tcBorders>
-              <w:bottom w:val="single" w:color="7e97ad" w:themeColor="accent1" w:sz="4" w:space="0"/>
+              <w:bottom w:val="single" w:color="7E97AD" w:themeColor="accent1" w:sz="4" w:space="0"/>
             </w:tcBorders>
             <w:tcW w:w="5544" w:type="dxa"/>
+            <w:tcMar/>
             <w:textDirection w:val="lrTb"/>
             <w:noWrap w:val="false"/>
           </w:tcPr>
-          <w:p>
+          <w:p wp14:textId="77777777">
             <w:pPr>
               <w:pBdr/>
               <w:spacing/>
@@ -1080,21 +1086,22 @@
           </w:p>
         </w:tc>
       </w:tr>
-      <w:tr>
+      <w:tr xmlns:wp14="http://schemas.microsoft.com/office/word/2010/wordml" wp14:textId="77777777">
         <w:trPr>
           <w:trHeight w:val="331"/>
         </w:trPr>
         <w:tc>
           <w:tcPr>
             <w:tcBorders>
-              <w:top w:val="single" w:color="7e97ad" w:themeColor="accent1" w:sz="4" w:space="0"/>
-              <w:bottom w:val="single" w:color="7e97ad" w:themeColor="accent1" w:sz="4" w:space="0"/>
+              <w:top w:val="single" w:color="7E97AD" w:themeColor="accent1" w:sz="4" w:space="0"/>
+              <w:bottom w:val="single" w:color="7E97AD" w:themeColor="accent1" w:sz="4" w:space="0"/>
             </w:tcBorders>
             <w:tcW w:w="2520" w:type="dxa"/>
+            <w:tcMar/>
             <w:textDirection w:val="lrTb"/>
             <w:noWrap w:val="false"/>
           </w:tcPr>
-          <w:p>
+          <w:p wp14:textId="77777777">
             <w:pPr>
               <w:pBdr/>
               <w:spacing/>
@@ -1110,14 +1117,15 @@
         <w:tc>
           <w:tcPr>
             <w:tcBorders>
-              <w:top w:val="single" w:color="7e97ad" w:themeColor="accent1" w:sz="4" w:space="0"/>
-              <w:bottom w:val="single" w:color="7e97ad" w:themeColor="accent1" w:sz="4" w:space="0"/>
+              <w:top w:val="single" w:color="7E97AD" w:themeColor="accent1" w:sz="4" w:space="0"/>
+              <w:bottom w:val="single" w:color="7E97AD" w:themeColor="accent1" w:sz="4" w:space="0"/>
             </w:tcBorders>
             <w:tcW w:w="2016" w:type="dxa"/>
+            <w:tcMar/>
             <w:textDirection w:val="lrTb"/>
             <w:noWrap w:val="false"/>
           </w:tcPr>
-          <w:p>
+          <w:p wp14:textId="77777777">
             <w:pPr>
               <w:pBdr/>
               <w:spacing/>
@@ -1132,26 +1140,106 @@
         </w:tc>
         <w:tc>
           <w:tcPr>
+            <w:cnfStyle w:val="000000000000" w:firstRow="0" w:lastRow="0" w:firstColumn="0" w:lastColumn="0" w:oddVBand="0" w:evenVBand="0" w:oddHBand="0" w:evenHBand="0" w:firstRowFirstColumn="0" w:firstRowLastColumn="0" w:lastRowFirstColumn="0" w:lastRowLastColumn="0"/>
             <w:gridSpan w:val="3"/>
             <w:tcBorders>
-              <w:top w:val="single" w:color="7e97ad" w:themeColor="accent1" w:sz="4" w:space="0"/>
-              <w:bottom w:val="single" w:color="7e97ad" w:themeColor="accent1" w:sz="4" w:space="0"/>
+              <w:top w:val="single" w:color="7E97AD" w:themeColor="accent1" w:sz="4" w:space="0"/>
+              <w:bottom w:val="single" w:color="7E97AD" w:themeColor="accent1" w:sz="4" w:space="0"/>
             </w:tcBorders>
             <w:tcW w:w="5544" w:type="dxa"/>
+            <w:tcMar/>
             <w:textDirection w:val="lrTb"/>
             <w:noWrap w:val="false"/>
           </w:tcPr>
-          <w:p>
+          <w:p wp14:textId="3BA91487">
             <w:pPr>
-              <w:pBdr/>
               <w:spacing/>
               <w:ind/>
-              <w:rPr/>
             </w:pPr>
             <w:r>
-              <w:t xml:space="preserve">Add branches and actions to Github</w:t>
+              <w:rPr/>
+              <w:t xml:space="preserve">Add branches and actions to </w:t>
+            </w:r>
+            <w:r>
+              <w:rPr/>
+              <w:t xml:space="preserve">GitHub</w:t>
             </w:r>
             <w:r/>
+          </w:p>
+        </w:tc>
+      </w:tr>
+      <w:tr xmlns:wp14="http://schemas.microsoft.com/office/word/2010/wordml" wp14:textId="77777777">
+        <w:trPr>
+          <w:trHeight w:val="331"/>
+        </w:trPr>
+        <w:tc>
+          <w:tcPr>
+            <w:cnfStyle w:val="001000000000" w:firstRow="0" w:lastRow="0" w:firstColumn="1" w:lastColumn="0" w:oddVBand="0" w:evenVBand="0" w:oddHBand="0" w:evenHBand="0" w:firstRowFirstColumn="0" w:firstRowLastColumn="0" w:lastRowFirstColumn="0" w:lastRowLastColumn="0"/>
+            <w:tcBorders>
+              <w:top w:val="single" w:color="7E97AD" w:themeColor="accent1" w:sz="4" w:space="0"/>
+              <w:bottom w:val="single" w:color="7E97AD" w:themeColor="accent1" w:sz="4" w:space="0"/>
+            </w:tcBorders>
+            <w:tcW w:w="2520" w:type="dxa"/>
+            <w:tcMar/>
+            <w:textDirection w:val="lrTb"/>
+            <w:noWrap w:val="false"/>
+          </w:tcPr>
+          <w:p wp14:textId="77777777">
+            <w:pPr>
+              <w:spacing/>
+              <w:ind/>
+            </w:pPr>
+            <w:r>
+              <w:rPr/>
+              <w:t>Migrate dev env</w:t>
+            </w:r>
+          </w:p>
+        </w:tc>
+        <w:tc>
+          <w:tcPr>
+            <w:cnfStyle w:val="000000000000" w:firstRow="0" w:lastRow="0" w:firstColumn="0" w:lastColumn="0" w:oddVBand="0" w:evenVBand="0" w:oddHBand="0" w:evenHBand="0" w:firstRowFirstColumn="0" w:firstRowLastColumn="0" w:lastRowFirstColumn="0" w:lastRowLastColumn="0"/>
+            <w:tcBorders>
+              <w:top w:val="single" w:color="7E97AD" w:themeColor="accent1" w:sz="4" w:space="0"/>
+              <w:bottom w:val="single" w:color="7E97AD" w:themeColor="accent1" w:sz="4" w:space="0"/>
+            </w:tcBorders>
+            <w:tcW w:w="2016" w:type="dxa"/>
+            <w:tcMar/>
+            <w:textDirection w:val="lrTb"/>
+            <w:noWrap w:val="false"/>
+          </w:tcPr>
+          <w:p wp14:textId="77777777">
+            <w:pPr>
+              <w:spacing/>
+              <w:ind/>
+            </w:pPr>
+            <w:r>
+              <w:rPr/>
+              <w:t>Caleb</w:t>
+            </w:r>
+          </w:p>
+        </w:tc>
+        <w:tc>
+          <w:tcPr>
+            <w:cnfStyle w:val="000000000000" w:firstRow="0" w:lastRow="0" w:firstColumn="0" w:lastColumn="0" w:oddVBand="0" w:evenVBand="0" w:oddHBand="0" w:evenHBand="0" w:firstRowFirstColumn="0" w:firstRowLastColumn="0" w:lastRowFirstColumn="0" w:lastRowLastColumn="0"/>
+            <w:gridSpan w:val="3"/>
+            <w:tcBorders>
+              <w:top w:val="single" w:color="7E97AD" w:themeColor="accent1" w:sz="4" w:space="0"/>
+              <w:bottom w:val="single" w:color="7E97AD" w:themeColor="accent1" w:sz="4" w:space="0"/>
+            </w:tcBorders>
+            <w:tcW w:w="5544" w:type="dxa"/>
+            <w:tcMar/>
+            <w:textDirection w:val="lrTb"/>
+            <w:noWrap w:val="false"/>
+          </w:tcPr>
+          <w:p wp14:textId="77777777">
+            <w:pPr>
+              <w:spacing/>
+              <w:ind/>
+            </w:pPr>
+            <w:r>
+              <w:rPr/>
+              <w:t>Push to GitHub</w:t>
+            </w:r>
           </w:p>
         </w:tc>
       </w:tr>
@@ -1161,15 +1249,90 @@
         </w:trPr>
         <w:tc>
           <w:tcPr>
+            <w:cnfStyle w:val="001000000000" w:firstRow="0" w:lastRow="0" w:firstColumn="1" w:lastColumn="0" w:oddVBand="0" w:evenVBand="0" w:oddHBand="0" w:evenHBand="0" w:firstRowFirstColumn="0" w:firstRowLastColumn="0" w:lastRowFirstColumn="0" w:lastRowLastColumn="0"/>
+            <w:tcW w:w="2520" w:type="dxa"/>
             <w:tcBorders>
-              <w:top w:val="single" w:color="7e97ad" w:themeColor="accent1" w:sz="4" w:space="0"/>
-              <w:bottom w:val="single" w:color="7e97ad" w:themeColor="accent1" w:sz="4" w:space="0"/>
+              <w:top w:val="single" w:color="7E97AD" w:themeColor="accent1" w:sz="4" w:space="0"/>
+              <w:bottom w:val="single" w:color="7E97AD" w:themeColor="accent1" w:sz="4" w:space="0"/>
             </w:tcBorders>
             <w:tcW w:w="2520" w:type="dxa"/>
+            <w:tcMar/>
             <w:textDirection w:val="lrTb"/>
             <w:noWrap w:val="false"/>
           </w:tcPr>
           <w:p>
+            <w:pPr>
+              <w:pStyle w:val="727"/>
+            </w:pPr>
+            <w:r>
+              <w:rPr/>
+              <w:t>Finish Diagram</w:t>
+            </w:r>
+          </w:p>
+        </w:tc>
+        <w:tc>
+          <w:tcPr>
+            <w:cnfStyle w:val="000000000000" w:firstRow="0" w:lastRow="0" w:firstColumn="0" w:lastColumn="0" w:oddVBand="0" w:evenVBand="0" w:oddHBand="0" w:evenHBand="0" w:firstRowFirstColumn="0" w:firstRowLastColumn="0" w:lastRowFirstColumn="0" w:lastRowLastColumn="0"/>
+            <w:tcW w:w="2016" w:type="dxa"/>
+            <w:tcBorders>
+              <w:top w:val="single" w:color="7E97AD" w:themeColor="accent1" w:sz="4" w:space="0"/>
+              <w:bottom w:val="single" w:color="7E97AD" w:themeColor="accent1" w:sz="4" w:space="0"/>
+            </w:tcBorders>
+            <w:tcW w:w="2016" w:type="dxa"/>
+            <w:tcMar/>
+            <w:textDirection w:val="lrTb"/>
+            <w:noWrap w:val="false"/>
+          </w:tcPr>
+          <w:p>
+            <w:pPr>
+              <w:pStyle w:val="727"/>
+            </w:pPr>
+            <w:r>
+              <w:rPr/>
+              <w:t>Cannon</w:t>
+            </w:r>
+          </w:p>
+        </w:tc>
+        <w:tc>
+          <w:tcPr>
+            <w:cnfStyle w:val="000000000000" w:firstRow="0" w:lastRow="0" w:firstColumn="0" w:lastColumn="0" w:oddVBand="0" w:evenVBand="0" w:oddHBand="0" w:evenHBand="0" w:firstRowFirstColumn="0" w:firstRowLastColumn="0" w:lastRowFirstColumn="0" w:lastRowLastColumn="0"/>
+            <w:tcW w:w="5544" w:type="dxa"/>
+            <w:gridSpan w:val="3"/>
+            <w:tcBorders>
+              <w:top w:val="single" w:color="7E97AD" w:themeColor="accent1" w:sz="4" w:space="0"/>
+              <w:bottom w:val="single" w:color="7E97AD" w:themeColor="accent1" w:sz="4" w:space="0"/>
+            </w:tcBorders>
+            <w:tcW w:w="5544" w:type="dxa"/>
+            <w:tcMar/>
+            <w:textDirection w:val="lrTb"/>
+            <w:noWrap w:val="false"/>
+          </w:tcPr>
+          <w:p>
+            <w:pPr>
+              <w:pStyle w:val="727"/>
+            </w:pPr>
+            <w:r>
+              <w:rPr/>
+              <w:t>Establish our project diagram</w:t>
+            </w:r>
+          </w:p>
+        </w:tc>
+      </w:tr>
+      <w:tr xmlns:wp14="http://schemas.microsoft.com/office/word/2010/wordml" wp14:textId="77777777">
+        <w:trPr>
+          <w:trHeight w:val="331"/>
+        </w:trPr>
+        <w:tc>
+          <w:tcPr>
+            <w:tcBorders>
+              <w:top w:val="single" w:color="7E97AD" w:themeColor="accent1" w:sz="4" w:space="0"/>
+            </w:tcBorders>
+            <w:tcW w:w="2520" w:type="dxa"/>
+            <w:tcMar/>
+            <w:textDirection w:val="lrTb"/>
+            <w:noWrap w:val="false"/>
+          </w:tcPr>
+          <w:p wp14:textId="77777777">
             <w:pPr>
               <w:pBdr/>
               <w:spacing/>
@@ -1183,14 +1346,14 @@
         <w:tc>
           <w:tcPr>
             <w:tcBorders>
-              <w:top w:val="single" w:color="7e97ad" w:themeColor="accent1" w:sz="4" w:space="0"/>
-              <w:bottom w:val="single" w:color="7e97ad" w:themeColor="accent1" w:sz="4" w:space="0"/>
+              <w:top w:val="single" w:color="7E97AD" w:themeColor="accent1" w:sz="4" w:space="0"/>
             </w:tcBorders>
             <w:tcW w:w="2016" w:type="dxa"/>
+            <w:tcMar/>
             <w:textDirection w:val="lrTb"/>
             <w:noWrap w:val="false"/>
           </w:tcPr>
-          <w:p>
+          <w:p wp14:textId="77777777">
             <w:pPr>
               <w:pBdr/>
               <w:spacing/>
@@ -1203,82 +1366,17 @@
         </w:tc>
         <w:tc>
           <w:tcPr>
+            <w:cnfStyle w:val="000000000000" w:firstRow="0" w:lastRow="0" w:firstColumn="0" w:lastColumn="0" w:oddVBand="0" w:evenVBand="0" w:oddHBand="0" w:evenHBand="0" w:firstRowFirstColumn="0" w:firstRowLastColumn="0" w:lastRowFirstColumn="0" w:lastRowLastColumn="0"/>
             <w:gridSpan w:val="3"/>
             <w:tcBorders>
-              <w:top w:val="single" w:color="7e97ad" w:themeColor="accent1" w:sz="4" w:space="0"/>
-              <w:bottom w:val="single" w:color="7e97ad" w:themeColor="accent1" w:sz="4" w:space="0"/>
+              <w:top w:val="single" w:color="7E97AD" w:themeColor="accent1" w:sz="4" w:space="0"/>
             </w:tcBorders>
             <w:tcW w:w="5544" w:type="dxa"/>
+            <w:tcMar/>
             <w:textDirection w:val="lrTb"/>
             <w:noWrap w:val="false"/>
           </w:tcPr>
-          <w:p>
-            <w:pPr>
-              <w:pBdr/>
-              <w:spacing/>
-              <w:ind/>
-              <w:rPr/>
-            </w:pPr>
-            <w:r/>
-            <w:r/>
-          </w:p>
-        </w:tc>
-      </w:tr>
-      <w:tr>
-        <w:trPr>
-          <w:trHeight w:val="331"/>
-        </w:trPr>
-        <w:tc>
-          <w:tcPr>
-            <w:tcBorders>
-              <w:top w:val="single" w:color="7e97ad" w:themeColor="accent1" w:sz="4" w:space="0"/>
-            </w:tcBorders>
-            <w:tcW w:w="2520" w:type="dxa"/>
-            <w:textDirection w:val="lrTb"/>
-            <w:noWrap w:val="false"/>
-          </w:tcPr>
-          <w:p>
-            <w:pPr>
-              <w:pBdr/>
-              <w:spacing/>
-              <w:ind/>
-              <w:rPr/>
-            </w:pPr>
-            <w:r/>
-            <w:r/>
-          </w:p>
-        </w:tc>
-        <w:tc>
-          <w:tcPr>
-            <w:tcBorders>
-              <w:top w:val="single" w:color="7e97ad" w:themeColor="accent1" w:sz="4" w:space="0"/>
-            </w:tcBorders>
-            <w:tcW w:w="2016" w:type="dxa"/>
-            <w:textDirection w:val="lrTb"/>
-            <w:noWrap w:val="false"/>
-          </w:tcPr>
-          <w:p>
-            <w:pPr>
-              <w:pBdr/>
-              <w:spacing/>
-              <w:ind/>
-              <w:rPr/>
-            </w:pPr>
-            <w:r/>
-            <w:r/>
-          </w:p>
-        </w:tc>
-        <w:tc>
-          <w:tcPr>
-            <w:gridSpan w:val="3"/>
-            <w:tcBorders>
-              <w:top w:val="single" w:color="7e97ad" w:themeColor="accent1" w:sz="4" w:space="0"/>
-            </w:tcBorders>
-            <w:tcW w:w="5544" w:type="dxa"/>
-            <w:textDirection w:val="lrTb"/>
-            <w:noWrap w:val="false"/>
-          </w:tcPr>
-          <w:p>
+          <w:p wp14:textId="77777777">
             <w:pPr>
               <w:pBdr/>
               <w:spacing/>
@@ -1291,7 +1389,7 @@
         </w:tc>
       </w:tr>
     </w:tbl>
-    <w:p>
+    <w:p xmlns:wp14="http://schemas.microsoft.com/office/word/2010/wordml" wp14:textId="77777777">
       <w:pPr>
         <w:pStyle w:val="728"/>
         <w:pBdr/>
@@ -1325,7 +1423,7 @@
         <w:gridCol w:w="2520"/>
         <w:gridCol w:w="2520"/>
       </w:tblGrid>
-      <w:tr>
+      <w:tr xmlns:wp14="http://schemas.microsoft.com/office/word/2010/wordml" wp14:textId="77777777">
         <w:trPr>
           <w:trHeight w:val="331"/>
         </w:trPr>
@@ -1333,10 +1431,11 @@
           <w:tcPr>
             <w:tcBorders/>
             <w:tcW w:w="5040" w:type="dxa"/>
+            <w:tcMar/>
             <w:textDirection w:val="lrTb"/>
             <w:noWrap w:val="false"/>
           </w:tcPr>
-          <w:p>
+          <w:p wp14:textId="77777777">
             <w:pPr>
               <w:pBdr/>
               <w:spacing/>
@@ -1362,10 +1461,11 @@
           <w:tcPr>
             <w:tcBorders/>
             <w:tcW w:w="2520" w:type="dxa"/>
+            <w:tcMar/>
             <w:textDirection w:val="lrTb"/>
             <w:noWrap w:val="false"/>
           </w:tcPr>
-          <w:p>
+          <w:p wp14:textId="77777777">
             <w:pPr>
               <w:pBdr/>
               <w:spacing/>
@@ -1391,10 +1491,11 @@
           <w:tcPr>
             <w:tcBorders/>
             <w:tcW w:w="2520" w:type="dxa"/>
+            <w:tcMar/>
             <w:textDirection w:val="lrTb"/>
             <w:noWrap w:val="false"/>
           </w:tcPr>
-          <w:p>
+          <w:p wp14:textId="77777777">
             <w:pPr>
               <w:pBdr/>
               <w:spacing/>
@@ -1416,7 +1517,135 @@
           </w:p>
         </w:tc>
       </w:tr>
-      <w:tr>
+      <w:tr xmlns:wp14="http://schemas.microsoft.com/office/word/2010/wordml" wp14:textId="77777777">
+        <w:trPr>
+          <w:trHeight w:val="331"/>
+        </w:trPr>
+        <w:tc>
+          <w:tcPr>
+            <w:cnfStyle w:val="001000000000" w:firstRow="0" w:lastRow="0" w:firstColumn="1" w:lastColumn="0" w:oddVBand="0" w:evenVBand="0" w:oddHBand="0" w:evenHBand="0" w:firstRowFirstColumn="0" w:firstRowLastColumn="0" w:lastRowFirstColumn="0" w:lastRowLastColumn="0"/>
+            <w:tcBorders/>
+            <w:tcW w:w="5040" w:type="dxa"/>
+            <w:tcMar/>
+            <w:textDirection w:val="lrTb"/>
+            <w:noWrap w:val="false"/>
+          </w:tcPr>
+          <w:p wp14:textId="77777777">
+            <w:pPr>
+              <w:spacing/>
+              <w:ind/>
+            </w:pPr>
+            <w:r>
+              <w:rPr/>
+              <w:t>Project Scope</w:t>
+            </w:r>
+          </w:p>
+        </w:tc>
+        <w:tc>
+          <w:tcPr>
+            <w:cnfStyle w:val="000000000000" w:firstRow="0" w:lastRow="0" w:firstColumn="0" w:lastColumn="0" w:oddVBand="0" w:evenVBand="0" w:oddHBand="0" w:evenHBand="0" w:firstRowFirstColumn="0" w:firstRowLastColumn="0" w:lastRowFirstColumn="0" w:lastRowLastColumn="0"/>
+            <w:tcBorders/>
+            <w:tcW w:w="2520" w:type="dxa"/>
+            <w:tcMar/>
+            <w:textDirection w:val="lrTb"/>
+            <w:noWrap w:val="false"/>
+          </w:tcPr>
+          <w:p wp14:textId="77777777">
+            <w:pPr>
+              <w:spacing/>
+              <w:ind/>
+            </w:pPr>
+            <w:r>
+              <w:rPr/>
+              <w:t>We decided to start small and expand the scope of the project as we reach certain milestones.</w:t>
+            </w:r>
+          </w:p>
+        </w:tc>
+        <w:tc>
+          <w:tcPr>
+            <w:tcBorders/>
+            <w:tcW w:w="2520" w:type="dxa"/>
+            <w:tcMar/>
+            <w:textDirection w:val="lrTb"/>
+            <w:noWrap w:val="false"/>
+          </w:tcPr>
+          <w:p wp14:textId="77777777">
+            <w:pPr>
+              <w:pBdr/>
+              <w:spacing/>
+              <w:ind/>
+              <w:rPr/>
+            </w:pPr>
+            <w:r/>
+            <w:r/>
+          </w:p>
+        </w:tc>
+      </w:tr>
+      <w:tr xmlns:wp14="http://schemas.microsoft.com/office/word/2010/wordml" wp14:textId="77777777">
+        <w:trPr>
+          <w:trHeight w:val="331"/>
+        </w:trPr>
+        <w:tc>
+          <w:tcPr>
+            <w:cnfStyle w:val="001000000000" w:firstRow="0" w:lastRow="0" w:firstColumn="1" w:lastColumn="0" w:oddVBand="0" w:evenVBand="0" w:oddHBand="0" w:evenHBand="0" w:firstRowFirstColumn="0" w:firstRowLastColumn="0" w:lastRowFirstColumn="0" w:lastRowLastColumn="0"/>
+            <w:tcBorders/>
+            <w:tcW w:w="5040" w:type="dxa"/>
+            <w:tcMar/>
+            <w:textDirection w:val="lrTb"/>
+            <w:noWrap w:val="false"/>
+          </w:tcPr>
+          <w:p wp14:textId="77777777">
+            <w:pPr>
+              <w:spacing/>
+              <w:ind/>
+            </w:pPr>
+            <w:r>
+              <w:rPr/>
+              <w:t>Plan</w:t>
+            </w:r>
+          </w:p>
+        </w:tc>
+        <w:tc>
+          <w:tcPr>
+            <w:cnfStyle w:val="000000000000" w:firstRow="0" w:lastRow="0" w:firstColumn="0" w:lastColumn="0" w:oddVBand="0" w:evenVBand="0" w:oddHBand="0" w:evenHBand="0" w:firstRowFirstColumn="0" w:firstRowLastColumn="0" w:lastRowFirstColumn="0" w:lastRowLastColumn="0"/>
+            <w:tcBorders/>
+            <w:tcW w:w="2520" w:type="dxa"/>
+            <w:tcMar/>
+            <w:textDirection w:val="lrTb"/>
+            <w:noWrap w:val="false"/>
+          </w:tcPr>
+          <w:p wp14:textId="77777777">
+            <w:pPr>
+              <w:spacing/>
+              <w:ind/>
+            </w:pPr>
+            <w:r>
+              <w:rPr/>
+              <w:t>We developed a simple framework for the project with our advisor.</w:t>
+            </w:r>
+          </w:p>
+        </w:tc>
+        <w:tc>
+          <w:tcPr>
+            <w:tcBorders/>
+            <w:tcW w:w="2520" w:type="dxa"/>
+            <w:tcMar/>
+            <w:textDirection w:val="lrTb"/>
+            <w:noWrap w:val="false"/>
+          </w:tcPr>
+          <w:p wp14:textId="77777777">
+            <w:pPr>
+              <w:pBdr/>
+              <w:spacing/>
+              <w:ind/>
+              <w:rPr/>
+            </w:pPr>
+            <w:r/>
+            <w:r/>
+          </w:p>
+        </w:tc>
+      </w:tr>
+      <w:tr xmlns:wp14="http://schemas.microsoft.com/office/word/2010/wordml" wp14:textId="77777777">
         <w:trPr>
           <w:trHeight w:val="331"/>
         </w:trPr>
@@ -1424,10 +1653,11 @@
           <w:tcPr>
             <w:tcBorders/>
             <w:tcW w:w="5040" w:type="dxa"/>
+            <w:tcMar/>
             <w:textDirection w:val="lrTb"/>
             <w:noWrap w:val="false"/>
           </w:tcPr>
-          <w:p>
+          <w:p wp14:textId="77777777">
             <w:pPr>
               <w:pBdr/>
               <w:spacing/>
@@ -1442,10 +1672,11 @@
           <w:tcPr>
             <w:tcBorders/>
             <w:tcW w:w="2520" w:type="dxa"/>
+            <w:tcMar/>
             <w:textDirection w:val="lrTb"/>
             <w:noWrap w:val="false"/>
           </w:tcPr>
-          <w:p>
+          <w:p wp14:textId="77777777">
             <w:pPr>
               <w:pBdr/>
               <w:spacing/>
@@ -1460,128 +1691,11 @@
           <w:tcPr>
             <w:tcBorders/>
             <w:tcW w:w="2520" w:type="dxa"/>
+            <w:tcMar/>
             <w:textDirection w:val="lrTb"/>
             <w:noWrap w:val="false"/>
           </w:tcPr>
-          <w:p>
-            <w:pPr>
-              <w:pBdr/>
-              <w:spacing/>
-              <w:ind/>
-              <w:rPr/>
-            </w:pPr>
-            <w:r/>
-            <w:r/>
-          </w:p>
-        </w:tc>
-      </w:tr>
-      <w:tr>
-        <w:trPr>
-          <w:trHeight w:val="331"/>
-        </w:trPr>
-        <w:tc>
-          <w:tcPr>
-            <w:tcBorders/>
-            <w:tcW w:w="5040" w:type="dxa"/>
-            <w:textDirection w:val="lrTb"/>
-            <w:noWrap w:val="false"/>
-          </w:tcPr>
-          <w:p>
-            <w:pPr>
-              <w:pBdr/>
-              <w:spacing/>
-              <w:ind/>
-              <w:rPr/>
-            </w:pPr>
-            <w:r/>
-            <w:r/>
-          </w:p>
-        </w:tc>
-        <w:tc>
-          <w:tcPr>
-            <w:tcBorders/>
-            <w:tcW w:w="2520" w:type="dxa"/>
-            <w:textDirection w:val="lrTb"/>
-            <w:noWrap w:val="false"/>
-          </w:tcPr>
-          <w:p>
-            <w:pPr>
-              <w:pBdr/>
-              <w:spacing/>
-              <w:ind/>
-              <w:rPr/>
-            </w:pPr>
-            <w:r/>
-            <w:r/>
-          </w:p>
-        </w:tc>
-        <w:tc>
-          <w:tcPr>
-            <w:tcBorders/>
-            <w:tcW w:w="2520" w:type="dxa"/>
-            <w:textDirection w:val="lrTb"/>
-            <w:noWrap w:val="false"/>
-          </w:tcPr>
-          <w:p>
-            <w:pPr>
-              <w:pBdr/>
-              <w:spacing/>
-              <w:ind/>
-              <w:rPr/>
-            </w:pPr>
-            <w:r/>
-            <w:r/>
-          </w:p>
-        </w:tc>
-      </w:tr>
-      <w:tr>
-        <w:trPr>
-          <w:trHeight w:val="331"/>
-        </w:trPr>
-        <w:tc>
-          <w:tcPr>
-            <w:tcBorders/>
-            <w:tcW w:w="5040" w:type="dxa"/>
-            <w:textDirection w:val="lrTb"/>
-            <w:noWrap w:val="false"/>
-          </w:tcPr>
-          <w:p>
-            <w:pPr>
-              <w:pBdr/>
-              <w:spacing/>
-              <w:ind/>
-              <w:rPr/>
-            </w:pPr>
-            <w:r/>
-            <w:r/>
-          </w:p>
-        </w:tc>
-        <w:tc>
-          <w:tcPr>
-            <w:tcBorders/>
-            <w:tcW w:w="2520" w:type="dxa"/>
-            <w:textDirection w:val="lrTb"/>
-            <w:noWrap w:val="false"/>
-          </w:tcPr>
-          <w:p>
-            <w:pPr>
-              <w:pBdr/>
-              <w:spacing/>
-              <w:ind/>
-              <w:rPr/>
-            </w:pPr>
-            <w:r/>
-            <w:r/>
-          </w:p>
-        </w:tc>
-        <w:tc>
-          <w:tcPr>
-            <w:tcBorders/>
-            <w:tcW w:w="2520" w:type="dxa"/>
-            <w:textDirection w:val="lrTb"/>
-            <w:noWrap w:val="false"/>
-          </w:tcPr>
-          <w:p>
+          <w:p wp14:textId="77777777">
             <w:pPr>
               <w:pBdr/>
               <w:spacing/>
@@ -1594,7 +1708,7 @@
         </w:tc>
       </w:tr>
     </w:tbl>
-    <w:p>
+    <w:p xmlns:wp14="http://schemas.microsoft.com/office/word/2010/wordml" wp14:textId="77777777">
       <w:pPr>
         <w:pStyle w:val="728"/>
         <w:pBdr/>
@@ -1627,7 +1741,7 @@
         </w:rPr>
       </w:r>
     </w:p>
-    <w:p>
+    <w:p xmlns:wp14="http://schemas.microsoft.com/office/word/2010/wordml" wp14:textId="77777777">
       <w:pPr>
         <w:pStyle w:val="728"/>
         <w:pBdr/>
@@ -1665,7 +1779,7 @@
         </w:rPr>
       </w:r>
     </w:p>
-    <w:p>
+    <w:p xmlns:wp14="http://schemas.microsoft.com/office/word/2010/wordml" wp14:textId="77777777">
       <w:pPr>
         <w:pBdr/>
         <w:spacing/>
@@ -1703,9 +1817,9 @@
       <w:footnotePr/>
       <w:endnotePr/>
       <w:type w:val="nextPage"/>
-      <w:pgSz w:h="15840" w:orient="portrait" w:w="12240"/>
+      <w:pgSz w:w="12240" w:h="15840" w:orient="portrait"/>
       <w:pgMar w:top="1440" w:right="1080" w:bottom="1080" w:left="1080" w:header="864" w:footer="720" w:gutter="0"/>
-      <w:cols w:num="1" w:sep="0" w:space="720" w:equalWidth="1"/>
+      <w:cols w:equalWidth="1" w:space="720" w:num="1" w:sep="0"/>
       <w:titlePg/>
     </w:sectPr>
   </w:body>
@@ -1715,7 +1829,7 @@
 <file path=word/endnotes.xml><?xml version="1.0" encoding="utf-8"?>
 <w:endnotes xmlns:wpc="http://schemas.microsoft.com/office/word/2010/wordprocessingCanvas" xmlns:mc="http://schemas.openxmlformats.org/markup-compatibility/2006" xmlns:o="urn:schemas-microsoft-com:office:office" xmlns:r="http://schemas.openxmlformats.org/officeDocument/2006/relationships" xmlns:m="http://schemas.openxmlformats.org/officeDocument/2006/math" xmlns:v="urn:schemas-microsoft-com:vml" xmlns:wp14="http://schemas.microsoft.com/office/word/2010/wordprocessingDrawing" xmlns:wp="http://schemas.openxmlformats.org/drawingml/2006/wordprocessingDrawing" xmlns:w10="urn:schemas-microsoft-com:office:word" xmlns:w="http://schemas.openxmlformats.org/wordprocessingml/2006/main" xmlns:w14="http://schemas.microsoft.com/office/word/2010/wordml" xmlns:w15="http://schemas.microsoft.com/office/word/2012/wordml" xmlns:wpg="http://schemas.microsoft.com/office/word/2010/wordprocessingGroup" xmlns:wpi="http://schemas.microsoft.com/office/word/2010/wordprocessingInk" xmlns:wne="http://schemas.microsoft.com/office/word/2006/wordml" xmlns:a="http://schemas.openxmlformats.org/drawingml/2006/main" xmlns:wps="http://schemas.microsoft.com/office/word/2010/wordprocessingShape" mc:Ignorable="w14 w15 wp14">
   <w:endnote w:type="separator" w:id="-1">
-    <w:p>
+    <w:p xmlns:wp14="http://schemas.microsoft.com/office/word/2010/wordml" wp14:textId="77777777">
       <w:pPr>
         <w:pBdr/>
         <w:spacing w:after="0"/>
@@ -1729,7 +1843,7 @@
     </w:p>
   </w:endnote>
   <w:endnote w:type="continuationSeparator" w:id="0">
-    <w:p>
+    <w:p xmlns:wp14="http://schemas.microsoft.com/office/word/2010/wordml" wp14:textId="77777777">
       <w:pPr>
         <w:pBdr/>
         <w:spacing w:after="0"/>
@@ -1747,7 +1861,7 @@
 
 <file path=word/footer1.xml><?xml version="1.0" encoding="utf-8"?>
 <w:ftr xmlns:wpc="http://schemas.microsoft.com/office/word/2010/wordprocessingCanvas" xmlns:mc="http://schemas.openxmlformats.org/markup-compatibility/2006" xmlns:o="urn:schemas-microsoft-com:office:office" xmlns:r="http://schemas.openxmlformats.org/officeDocument/2006/relationships" xmlns:m="http://schemas.openxmlformats.org/officeDocument/2006/math" xmlns:v="urn:schemas-microsoft-com:vml" xmlns:wp14="http://schemas.microsoft.com/office/word/2010/wordprocessingDrawing" xmlns:wp="http://schemas.openxmlformats.org/drawingml/2006/wordprocessingDrawing" xmlns:w10="urn:schemas-microsoft-com:office:word" xmlns:w="http://schemas.openxmlformats.org/wordprocessingml/2006/main" xmlns:w14="http://schemas.microsoft.com/office/word/2010/wordml" xmlns:w15="http://schemas.microsoft.com/office/word/2012/wordml" xmlns:wpg="http://schemas.microsoft.com/office/word/2010/wordprocessingGroup" xmlns:wpi="http://schemas.microsoft.com/office/word/2010/wordprocessingInk" xmlns:wne="http://schemas.microsoft.com/office/word/2006/wordml" xmlns:a="http://schemas.openxmlformats.org/drawingml/2006/main" xmlns:wps="http://schemas.microsoft.com/office/word/2010/wordprocessingShape" mc:Ignorable="w14 w15 wp14">
-  <w:p>
+  <w:p xmlns:wp14="http://schemas.microsoft.com/office/word/2010/wordml" wp14:textId="77777777">
     <w:pPr>
       <w:pStyle w:val="746"/>
       <w:pBdr/>
@@ -1795,7 +1909,7 @@
 <file path=word/footnotes.xml><?xml version="1.0" encoding="utf-8"?>
 <w:footnotes xmlns:wpc="http://schemas.microsoft.com/office/word/2010/wordprocessingCanvas" xmlns:mc="http://schemas.openxmlformats.org/markup-compatibility/2006" xmlns:o="urn:schemas-microsoft-com:office:office" xmlns:r="http://schemas.openxmlformats.org/officeDocument/2006/relationships" xmlns:m="http://schemas.openxmlformats.org/officeDocument/2006/math" xmlns:v="urn:schemas-microsoft-com:vml" xmlns:wp14="http://schemas.microsoft.com/office/word/2010/wordprocessingDrawing" xmlns:wp="http://schemas.openxmlformats.org/drawingml/2006/wordprocessingDrawing" xmlns:w10="urn:schemas-microsoft-com:office:word" xmlns:w="http://schemas.openxmlformats.org/wordprocessingml/2006/main" xmlns:w14="http://schemas.microsoft.com/office/word/2010/wordml" xmlns:w15="http://schemas.microsoft.com/office/word/2012/wordml" xmlns:wpg="http://schemas.microsoft.com/office/word/2010/wordprocessingGroup" xmlns:wpi="http://schemas.microsoft.com/office/word/2010/wordprocessingInk" xmlns:wne="http://schemas.microsoft.com/office/word/2006/wordml" xmlns:a="http://schemas.openxmlformats.org/drawingml/2006/main" xmlns:wps="http://schemas.microsoft.com/office/word/2010/wordprocessingShape" mc:Ignorable="w14 w15 wp14">
   <w:footnote w:type="separator" w:id="-1">
-    <w:p>
+    <w:p xmlns:wp14="http://schemas.microsoft.com/office/word/2010/wordml" wp14:textId="77777777">
       <w:pPr>
         <w:pBdr/>
         <w:spacing w:after="0"/>
@@ -1809,7 +1923,7 @@
     </w:p>
   </w:footnote>
   <w:footnote w:type="continuationSeparator" w:id="0">
-    <w:p>
+    <w:p xmlns:wp14="http://schemas.microsoft.com/office/word/2010/wordml" wp14:textId="77777777">
       <w:pPr>
         <w:pBdr/>
         <w:spacing w:after="0"/>
@@ -1823,6 +1937,23 @@
     </w:p>
   </w:footnote>
 </w:footnotes>
+</file>
+
+<file path=word/intelligence2.xml><?xml version="1.0" encoding="utf-8"?>
+<int2:intelligence xmlns:int2="http://schemas.microsoft.com/office/intelligence/2020/intelligence">
+  <int2:observations>
+    <int2:textHash int2:hashCode="7e6UAtGYsErHfc" int2:id="9yz9I2nY">
+      <int2:state int2:type="spell" int2:value="Rejected"/>
+    </int2:textHash>
+    <int2:textHash int2:hashCode="aMU3L5k0oMoL9x" int2:id="CKZfp0He">
+      <int2:state int2:type="spell" int2:value="Rejected"/>
+    </int2:textHash>
+    <int2:textHash int2:hashCode="N5JrrBCGJru3WU" int2:id="TGQAw6mk">
+      <int2:state int2:type="spell" int2:value="Rejected"/>
+    </int2:textHash>
+  </int2:observations>
+  <int2:intelligenceSettings/>
+</int2:intelligence>
 </file>
 
 <file path=word/numbering.xml><?xml version="1.0" encoding="utf-8"?>
@@ -1840,7 +1971,7 @@
           <w:tab w:val="num" w:leader="none" w:pos="1800"/>
         </w:tabs>
         <w:spacing/>
-        <w:ind w:hanging="360" w:left="1800"/>
+        <w:ind w:left="1800" w:hanging="360"/>
       </w:pPr>
       <w:rPr/>
       <w:start w:val="1"/>
@@ -1972,7 +2103,7 @@
           <w:tab w:val="num" w:leader="none" w:pos="1440"/>
         </w:tabs>
         <w:spacing/>
-        <w:ind w:hanging="360" w:left="1440"/>
+        <w:ind w:left="1440" w:hanging="360"/>
       </w:pPr>
       <w:rPr/>
       <w:start w:val="1"/>
@@ -2104,7 +2235,7 @@
           <w:tab w:val="num" w:leader="none" w:pos="1080"/>
         </w:tabs>
         <w:spacing/>
-        <w:ind w:hanging="360" w:left="1080"/>
+        <w:ind w:left="1080" w:hanging="360"/>
       </w:pPr>
       <w:rPr/>
       <w:start w:val="1"/>
@@ -2236,7 +2367,7 @@
           <w:tab w:val="num" w:leader="none" w:pos="720"/>
         </w:tabs>
         <w:spacing/>
-        <w:ind w:hanging="360" w:left="720"/>
+        <w:ind w:left="720" w:hanging="360"/>
       </w:pPr>
       <w:rPr/>
       <w:start w:val="1"/>
@@ -2368,7 +2499,7 @@
           <w:tab w:val="num" w:leader="none" w:pos="360"/>
         </w:tabs>
         <w:spacing/>
-        <w:ind w:hanging="360" w:left="360"/>
+        <w:ind w:left="360" w:hanging="360"/>
       </w:pPr>
       <w:rPr/>
       <w:start w:val="1"/>
@@ -2497,7 +2628,7 @@
       <w:pPr>
         <w:pBdr/>
         <w:spacing/>
-        <w:ind w:hanging="360" w:left="709"/>
+        <w:ind w:left="709" w:hanging="360"/>
       </w:pPr>
       <w:rPr>
         <w:rFonts w:hint="default" w:ascii="Symbol" w:hAnsi="Symbol" w:eastAsia="Symbol" w:cs="Symbol"/>
@@ -2513,7 +2644,7 @@
       <w:pPr>
         <w:pBdr/>
         <w:spacing/>
-        <w:ind w:hanging="360" w:left="1429"/>
+        <w:ind w:left="1429" w:hanging="360"/>
       </w:pPr>
       <w:rPr>
         <w:rFonts w:hint="default" w:ascii="Courier New" w:hAnsi="Courier New" w:eastAsia="Courier New" w:cs="Courier New"/>
@@ -2529,7 +2660,7 @@
       <w:pPr>
         <w:pBdr/>
         <w:spacing/>
-        <w:ind w:hanging="360" w:left="2149"/>
+        <w:ind w:left="2149" w:hanging="360"/>
       </w:pPr>
       <w:rPr>
         <w:rFonts w:hint="default" w:ascii="Wingdings" w:hAnsi="Wingdings" w:eastAsia="Wingdings" w:cs="Wingdings"/>
@@ -2545,7 +2676,7 @@
       <w:pPr>
         <w:pBdr/>
         <w:spacing/>
-        <w:ind w:hanging="360" w:left="2869"/>
+        <w:ind w:left="2869" w:hanging="360"/>
       </w:pPr>
       <w:rPr>
         <w:rFonts w:hint="default" w:ascii="Symbol" w:hAnsi="Symbol" w:eastAsia="Symbol" w:cs="Symbol"/>
@@ -2561,7 +2692,7 @@
       <w:pPr>
         <w:pBdr/>
         <w:spacing/>
-        <w:ind w:hanging="360" w:left="3589"/>
+        <w:ind w:left="3589" w:hanging="360"/>
       </w:pPr>
       <w:rPr>
         <w:rFonts w:hint="default" w:ascii="Courier New" w:hAnsi="Courier New" w:eastAsia="Courier New" w:cs="Courier New"/>
@@ -2577,7 +2708,7 @@
       <w:pPr>
         <w:pBdr/>
         <w:spacing/>
-        <w:ind w:hanging="360" w:left="4309"/>
+        <w:ind w:left="4309" w:hanging="360"/>
       </w:pPr>
       <w:rPr>
         <w:rFonts w:hint="default" w:ascii="Wingdings" w:hAnsi="Wingdings" w:eastAsia="Wingdings" w:cs="Wingdings"/>
@@ -2593,7 +2724,7 @@
       <w:pPr>
         <w:pBdr/>
         <w:spacing/>
-        <w:ind w:hanging="360" w:left="5029"/>
+        <w:ind w:left="5029" w:hanging="360"/>
       </w:pPr>
       <w:rPr>
         <w:rFonts w:hint="default" w:ascii="Symbol" w:hAnsi="Symbol" w:eastAsia="Symbol" w:cs="Symbol"/>
@@ -2609,7 +2740,7 @@
       <w:pPr>
         <w:pBdr/>
         <w:spacing/>
-        <w:ind w:hanging="360" w:left="5749"/>
+        <w:ind w:left="5749" w:hanging="360"/>
       </w:pPr>
       <w:rPr>
         <w:rFonts w:hint="default" w:ascii="Courier New" w:hAnsi="Courier New" w:eastAsia="Courier New" w:cs="Courier New"/>
@@ -2625,7 +2756,7 @@
       <w:pPr>
         <w:pBdr/>
         <w:spacing/>
-        <w:ind w:hanging="360" w:left="6469"/>
+        <w:ind w:left="6469" w:hanging="360"/>
       </w:pPr>
       <w:rPr>
         <w:rFonts w:hint="default" w:ascii="Wingdings" w:hAnsi="Wingdings" w:eastAsia="Wingdings" w:cs="Wingdings"/>
@@ -2656,7 +2787,7 @@
 </file>
 
 <file path=word/styles.xml><?xml version="1.0" encoding="utf-8"?>
-<w:styles xmlns:mc="http://schemas.openxmlformats.org/markup-compatibility/2006" xmlns:r="http://schemas.openxmlformats.org/officeDocument/2006/relationships" xmlns:w="http://schemas.openxmlformats.org/wordprocessingml/2006/main" xmlns:w14="http://schemas.microsoft.com/office/word/2010/wordml" xmlns:w15="http://schemas.microsoft.com/office/word/2012/wordml" mc:Ignorable="w14 w15">
+<w:styles xmlns:wp14="http://schemas.microsoft.com/office/word/2010/wordprocessingDrawing" xmlns:mc="http://schemas.openxmlformats.org/markup-compatibility/2006" xmlns:r="http://schemas.openxmlformats.org/officeDocument/2006/relationships" xmlns:w="http://schemas.openxmlformats.org/wordprocessingml/2006/main" xmlns:w14="http://schemas.microsoft.com/office/word/2010/wordml" xmlns:w15="http://schemas.microsoft.com/office/word/2012/wordml" mc:Ignorable="w14 w15 wp14">
   <w:docDefaults>
     <w:rPrDefault>
       <w:rPr>
@@ -2668,14 +2799,14 @@
     <w:pPrDefault>
       <w:pPr>
         <w:pBdr/>
-        <w:spacing w:after="40" w:afterAutospacing="0" w:before="40" w:beforeAutospacing="0" w:line="240" w:lineRule="auto"/>
+        <w:spacing w:before="40" w:beforeAutospacing="0" w:after="40" w:afterAutospacing="0" w:line="240" w:lineRule="auto"/>
         <w:ind/>
       </w:pPr>
     </w:pPrDefault>
   </w:docDefaults>
   <w:latentStyles w:defLockedState="0" w:defUIPriority="99" w:defSemiHidden="1" w:defUnhideWhenUsed="1" w:defQFormat="0" w:count="267">
-    <w:lsdException w:name="Normal" w:semiHidden="0" w:uiPriority="0" w:unhideWhenUsed="0" w:qFormat="1"/>
-    <w:lsdException w:name="heading 1" w:semiHidden="0" w:uiPriority="9" w:unhideWhenUsed="0" w:qFormat="1"/>
+    <w:lsdException w:name="Normal" w:uiPriority="0" w:semiHidden="0" w:unhideWhenUsed="0" w:qFormat="1"/>
+    <w:lsdException w:name="heading 1" w:uiPriority="9" w:semiHidden="0" w:unhideWhenUsed="0" w:qFormat="1"/>
     <w:lsdException w:name="heading 2" w:uiPriority="9" w:qFormat="1"/>
     <w:lsdException w:name="heading 3" w:uiPriority="9" w:qFormat="1"/>
     <w:lsdException w:name="heading 4" w:uiPriority="9" w:qFormat="1"/>
@@ -2694,121 +2825,121 @@
     <w:lsdException w:name="toc 8" w:uiPriority="39"/>
     <w:lsdException w:name="toc 9" w:uiPriority="39"/>
     <w:lsdException w:name="caption" w:uiPriority="35" w:qFormat="1"/>
-    <w:lsdException w:name="Title" w:semiHidden="0" w:uiPriority="10" w:unhideWhenUsed="0" w:qFormat="1"/>
+    <w:lsdException w:name="Title" w:uiPriority="10" w:semiHidden="0" w:unhideWhenUsed="0" w:qFormat="1"/>
     <w:lsdException w:name="Default Paragraph Font" w:uiPriority="1"/>
-    <w:lsdException w:name="Subtitle" w:semiHidden="0" w:uiPriority="11" w:unhideWhenUsed="0" w:qFormat="1"/>
-    <w:lsdException w:name="Strong" w:semiHidden="0" w:uiPriority="22" w:unhideWhenUsed="0" w:qFormat="1"/>
-    <w:lsdException w:name="Emphasis" w:semiHidden="0" w:uiPriority="20" w:unhideWhenUsed="0" w:qFormat="1"/>
-    <w:lsdException w:name="Table Grid" w:semiHidden="0" w:uiPriority="59" w:unhideWhenUsed="0"/>
+    <w:lsdException w:name="Subtitle" w:uiPriority="11" w:semiHidden="0" w:unhideWhenUsed="0" w:qFormat="1"/>
+    <w:lsdException w:name="Strong" w:uiPriority="22" w:semiHidden="0" w:unhideWhenUsed="0" w:qFormat="1"/>
+    <w:lsdException w:name="Emphasis" w:uiPriority="20" w:semiHidden="0" w:unhideWhenUsed="0" w:qFormat="1"/>
+    <w:lsdException w:name="Table Grid" w:uiPriority="59" w:semiHidden="0" w:unhideWhenUsed="0"/>
     <w:lsdException w:name="Placeholder Text" w:unhideWhenUsed="0"/>
-    <w:lsdException w:name="No Spacing" w:semiHidden="0" w:uiPriority="1" w:unhideWhenUsed="0" w:qFormat="1"/>
-    <w:lsdException w:name="Light Shading" w:semiHidden="0" w:uiPriority="60" w:unhideWhenUsed="0"/>
-    <w:lsdException w:name="Light List" w:semiHidden="0" w:uiPriority="61" w:unhideWhenUsed="0"/>
-    <w:lsdException w:name="Light Grid" w:semiHidden="0" w:uiPriority="62" w:unhideWhenUsed="0"/>
-    <w:lsdException w:name="Medium Shading 1" w:semiHidden="0" w:uiPriority="63" w:unhideWhenUsed="0"/>
-    <w:lsdException w:name="Medium Shading 2" w:semiHidden="0" w:uiPriority="64" w:unhideWhenUsed="0"/>
-    <w:lsdException w:name="Medium List 1" w:semiHidden="0" w:uiPriority="65" w:unhideWhenUsed="0"/>
-    <w:lsdException w:name="Medium List 2" w:semiHidden="0" w:uiPriority="66" w:unhideWhenUsed="0"/>
-    <w:lsdException w:name="Medium Grid 1" w:semiHidden="0" w:uiPriority="67" w:unhideWhenUsed="0"/>
-    <w:lsdException w:name="Medium Grid 2" w:semiHidden="0" w:uiPriority="68" w:unhideWhenUsed="0"/>
-    <w:lsdException w:name="Medium Grid 3" w:semiHidden="0" w:uiPriority="69" w:unhideWhenUsed="0"/>
-    <w:lsdException w:name="Dark List" w:semiHidden="0" w:uiPriority="70" w:unhideWhenUsed="0"/>
-    <w:lsdException w:name="Colorful Shading" w:semiHidden="0" w:uiPriority="71" w:unhideWhenUsed="0"/>
-    <w:lsdException w:name="Colorful List" w:semiHidden="0" w:uiPriority="72" w:unhideWhenUsed="0"/>
-    <w:lsdException w:name="Colorful Grid" w:semiHidden="0" w:uiPriority="73" w:unhideWhenUsed="0"/>
-    <w:lsdException w:name="Light Shading Accent 1" w:semiHidden="0" w:uiPriority="60" w:unhideWhenUsed="0"/>
-    <w:lsdException w:name="Light List Accent 1" w:semiHidden="0" w:uiPriority="61" w:unhideWhenUsed="0"/>
-    <w:lsdException w:name="Light Grid Accent 1" w:semiHidden="0" w:uiPriority="62" w:unhideWhenUsed="0"/>
-    <w:lsdException w:name="Medium Shading 1 Accent 1" w:semiHidden="0" w:uiPriority="63" w:unhideWhenUsed="0"/>
-    <w:lsdException w:name="Medium Shading 2 Accent 1" w:semiHidden="0" w:uiPriority="64" w:unhideWhenUsed="0"/>
-    <w:lsdException w:name="Medium List 1 Accent 1" w:semiHidden="0" w:uiPriority="65" w:unhideWhenUsed="0"/>
+    <w:lsdException w:name="No Spacing" w:uiPriority="1" w:semiHidden="0" w:unhideWhenUsed="0" w:qFormat="1"/>
+    <w:lsdException w:name="Light Shading" w:uiPriority="60" w:semiHidden="0" w:unhideWhenUsed="0"/>
+    <w:lsdException w:name="Light List" w:uiPriority="61" w:semiHidden="0" w:unhideWhenUsed="0"/>
+    <w:lsdException w:name="Light Grid" w:uiPriority="62" w:semiHidden="0" w:unhideWhenUsed="0"/>
+    <w:lsdException w:name="Medium Shading 1" w:uiPriority="63" w:semiHidden="0" w:unhideWhenUsed="0"/>
+    <w:lsdException w:name="Medium Shading 2" w:uiPriority="64" w:semiHidden="0" w:unhideWhenUsed="0"/>
+    <w:lsdException w:name="Medium List 1" w:uiPriority="65" w:semiHidden="0" w:unhideWhenUsed="0"/>
+    <w:lsdException w:name="Medium List 2" w:uiPriority="66" w:semiHidden="0" w:unhideWhenUsed="0"/>
+    <w:lsdException w:name="Medium Grid 1" w:uiPriority="67" w:semiHidden="0" w:unhideWhenUsed="0"/>
+    <w:lsdException w:name="Medium Grid 2" w:uiPriority="68" w:semiHidden="0" w:unhideWhenUsed="0"/>
+    <w:lsdException w:name="Medium Grid 3" w:uiPriority="69" w:semiHidden="0" w:unhideWhenUsed="0"/>
+    <w:lsdException w:name="Dark List" w:uiPriority="70" w:semiHidden="0" w:unhideWhenUsed="0"/>
+    <w:lsdException w:name="Colorful Shading" w:uiPriority="71" w:semiHidden="0" w:unhideWhenUsed="0"/>
+    <w:lsdException w:name="Colorful List" w:uiPriority="72" w:semiHidden="0" w:unhideWhenUsed="0"/>
+    <w:lsdException w:name="Colorful Grid" w:uiPriority="73" w:semiHidden="0" w:unhideWhenUsed="0"/>
+    <w:lsdException w:name="Light Shading Accent 1" w:uiPriority="60" w:semiHidden="0" w:unhideWhenUsed="0"/>
+    <w:lsdException w:name="Light List Accent 1" w:uiPriority="61" w:semiHidden="0" w:unhideWhenUsed="0"/>
+    <w:lsdException w:name="Light Grid Accent 1" w:uiPriority="62" w:semiHidden="0" w:unhideWhenUsed="0"/>
+    <w:lsdException w:name="Medium Shading 1 Accent 1" w:uiPriority="63" w:semiHidden="0" w:unhideWhenUsed="0"/>
+    <w:lsdException w:name="Medium Shading 2 Accent 1" w:uiPriority="64" w:semiHidden="0" w:unhideWhenUsed="0"/>
+    <w:lsdException w:name="Medium List 1 Accent 1" w:uiPriority="65" w:semiHidden="0" w:unhideWhenUsed="0"/>
     <w:lsdException w:name="Revision" w:unhideWhenUsed="0"/>
-    <w:lsdException w:name="List Paragraph" w:semiHidden="0" w:uiPriority="34" w:unhideWhenUsed="0" w:qFormat="1"/>
-    <w:lsdException w:name="Quote" w:semiHidden="0" w:uiPriority="29" w:unhideWhenUsed="0" w:qFormat="1"/>
-    <w:lsdException w:name="Intense Quote" w:semiHidden="0" w:uiPriority="30" w:unhideWhenUsed="0" w:qFormat="1"/>
-    <w:lsdException w:name="Medium List 2 Accent 1" w:semiHidden="0" w:uiPriority="66" w:unhideWhenUsed="0"/>
-    <w:lsdException w:name="Medium Grid 1 Accent 1" w:semiHidden="0" w:uiPriority="67" w:unhideWhenUsed="0"/>
-    <w:lsdException w:name="Medium Grid 2 Accent 1" w:semiHidden="0" w:uiPriority="68" w:unhideWhenUsed="0"/>
-    <w:lsdException w:name="Medium Grid 3 Accent 1" w:semiHidden="0" w:uiPriority="69" w:unhideWhenUsed="0"/>
-    <w:lsdException w:name="Dark List Accent 1" w:semiHidden="0" w:uiPriority="70" w:unhideWhenUsed="0"/>
-    <w:lsdException w:name="Colorful Shading Accent 1" w:semiHidden="0" w:uiPriority="71" w:unhideWhenUsed="0"/>
-    <w:lsdException w:name="Colorful List Accent 1" w:semiHidden="0" w:uiPriority="72" w:unhideWhenUsed="0"/>
-    <w:lsdException w:name="Colorful Grid Accent 1" w:semiHidden="0" w:uiPriority="73" w:unhideWhenUsed="0"/>
-    <w:lsdException w:name="Light Shading Accent 2" w:semiHidden="0" w:uiPriority="60" w:unhideWhenUsed="0"/>
-    <w:lsdException w:name="Light List Accent 2" w:semiHidden="0" w:uiPriority="61" w:unhideWhenUsed="0"/>
-    <w:lsdException w:name="Light Grid Accent 2" w:semiHidden="0" w:uiPriority="62" w:unhideWhenUsed="0"/>
-    <w:lsdException w:name="Medium Shading 1 Accent 2" w:semiHidden="0" w:uiPriority="63" w:unhideWhenUsed="0"/>
-    <w:lsdException w:name="Medium Shading 2 Accent 2" w:semiHidden="0" w:uiPriority="64" w:unhideWhenUsed="0"/>
-    <w:lsdException w:name="Medium List 1 Accent 2" w:semiHidden="0" w:uiPriority="65" w:unhideWhenUsed="0"/>
-    <w:lsdException w:name="Medium List 2 Accent 2" w:semiHidden="0" w:uiPriority="66" w:unhideWhenUsed="0"/>
-    <w:lsdException w:name="Medium Grid 1 Accent 2" w:semiHidden="0" w:uiPriority="67" w:unhideWhenUsed="0"/>
-    <w:lsdException w:name="Medium Grid 2 Accent 2" w:semiHidden="0" w:uiPriority="68" w:unhideWhenUsed="0"/>
-    <w:lsdException w:name="Medium Grid 3 Accent 2" w:semiHidden="0" w:uiPriority="69" w:unhideWhenUsed="0"/>
-    <w:lsdException w:name="Dark List Accent 2" w:semiHidden="0" w:uiPriority="70" w:unhideWhenUsed="0"/>
-    <w:lsdException w:name="Colorful Shading Accent 2" w:semiHidden="0" w:uiPriority="71" w:unhideWhenUsed="0"/>
-    <w:lsdException w:name="Colorful List Accent 2" w:semiHidden="0" w:uiPriority="72" w:unhideWhenUsed="0"/>
-    <w:lsdException w:name="Colorful Grid Accent 2" w:semiHidden="0" w:uiPriority="73" w:unhideWhenUsed="0"/>
-    <w:lsdException w:name="Light Shading Accent 3" w:semiHidden="0" w:uiPriority="60" w:unhideWhenUsed="0"/>
-    <w:lsdException w:name="Light List Accent 3" w:semiHidden="0" w:uiPriority="61" w:unhideWhenUsed="0"/>
-    <w:lsdException w:name="Light Grid Accent 3" w:semiHidden="0" w:uiPriority="62" w:unhideWhenUsed="0"/>
-    <w:lsdException w:name="Medium Shading 1 Accent 3" w:semiHidden="0" w:uiPriority="63" w:unhideWhenUsed="0"/>
-    <w:lsdException w:name="Medium Shading 2 Accent 3" w:semiHidden="0" w:uiPriority="64" w:unhideWhenUsed="0"/>
-    <w:lsdException w:name="Medium List 1 Accent 3" w:semiHidden="0" w:uiPriority="65" w:unhideWhenUsed="0"/>
-    <w:lsdException w:name="Medium List 2 Accent 3" w:semiHidden="0" w:uiPriority="66" w:unhideWhenUsed="0"/>
-    <w:lsdException w:name="Medium Grid 1 Accent 3" w:semiHidden="0" w:uiPriority="67" w:unhideWhenUsed="0"/>
-    <w:lsdException w:name="Medium Grid 2 Accent 3" w:semiHidden="0" w:uiPriority="68" w:unhideWhenUsed="0"/>
-    <w:lsdException w:name="Medium Grid 3 Accent 3" w:semiHidden="0" w:uiPriority="69" w:unhideWhenUsed="0"/>
-    <w:lsdException w:name="Dark List Accent 3" w:semiHidden="0" w:uiPriority="70" w:unhideWhenUsed="0"/>
-    <w:lsdException w:name="Colorful Shading Accent 3" w:semiHidden="0" w:uiPriority="71" w:unhideWhenUsed="0"/>
-    <w:lsdException w:name="Colorful List Accent 3" w:semiHidden="0" w:uiPriority="72" w:unhideWhenUsed="0"/>
-    <w:lsdException w:name="Colorful Grid Accent 3" w:semiHidden="0" w:uiPriority="73" w:unhideWhenUsed="0"/>
-    <w:lsdException w:name="Light Shading Accent 4" w:semiHidden="0" w:uiPriority="60" w:unhideWhenUsed="0"/>
-    <w:lsdException w:name="Light List Accent 4" w:semiHidden="0" w:uiPriority="61" w:unhideWhenUsed="0"/>
-    <w:lsdException w:name="Light Grid Accent 4" w:semiHidden="0" w:uiPriority="62" w:unhideWhenUsed="0"/>
-    <w:lsdException w:name="Medium Shading 1 Accent 4" w:semiHidden="0" w:uiPriority="63" w:unhideWhenUsed="0"/>
-    <w:lsdException w:name="Medium Shading 2 Accent 4" w:semiHidden="0" w:uiPriority="64" w:unhideWhenUsed="0"/>
-    <w:lsdException w:name="Medium List 1 Accent 4" w:semiHidden="0" w:uiPriority="65" w:unhideWhenUsed="0"/>
-    <w:lsdException w:name="Medium List 2 Accent 4" w:semiHidden="0" w:uiPriority="66" w:unhideWhenUsed="0"/>
-    <w:lsdException w:name="Medium Grid 1 Accent 4" w:semiHidden="0" w:uiPriority="67" w:unhideWhenUsed="0"/>
-    <w:lsdException w:name="Medium Grid 2 Accent 4" w:semiHidden="0" w:uiPriority="68" w:unhideWhenUsed="0"/>
-    <w:lsdException w:name="Medium Grid 3 Accent 4" w:semiHidden="0" w:uiPriority="69" w:unhideWhenUsed="0"/>
-    <w:lsdException w:name="Dark List Accent 4" w:semiHidden="0" w:uiPriority="70" w:unhideWhenUsed="0"/>
-    <w:lsdException w:name="Colorful Shading Accent 4" w:semiHidden="0" w:uiPriority="71" w:unhideWhenUsed="0"/>
-    <w:lsdException w:name="Colorful List Accent 4" w:semiHidden="0" w:uiPriority="72" w:unhideWhenUsed="0"/>
-    <w:lsdException w:name="Colorful Grid Accent 4" w:semiHidden="0" w:uiPriority="73" w:unhideWhenUsed="0"/>
-    <w:lsdException w:name="Light Shading Accent 5" w:semiHidden="0" w:uiPriority="60" w:unhideWhenUsed="0"/>
-    <w:lsdException w:name="Light List Accent 5" w:semiHidden="0" w:uiPriority="61" w:unhideWhenUsed="0"/>
-    <w:lsdException w:name="Light Grid Accent 5" w:semiHidden="0" w:uiPriority="62" w:unhideWhenUsed="0"/>
-    <w:lsdException w:name="Medium Shading 1 Accent 5" w:semiHidden="0" w:uiPriority="63" w:unhideWhenUsed="0"/>
-    <w:lsdException w:name="Medium Shading 2 Accent 5" w:semiHidden="0" w:uiPriority="64" w:unhideWhenUsed="0"/>
-    <w:lsdException w:name="Medium List 1 Accent 5" w:semiHidden="0" w:uiPriority="65" w:unhideWhenUsed="0"/>
-    <w:lsdException w:name="Medium List 2 Accent 5" w:semiHidden="0" w:uiPriority="66" w:unhideWhenUsed="0"/>
-    <w:lsdException w:name="Medium Grid 1 Accent 5" w:semiHidden="0" w:uiPriority="67" w:unhideWhenUsed="0"/>
-    <w:lsdException w:name="Medium Grid 2 Accent 5" w:semiHidden="0" w:uiPriority="68" w:unhideWhenUsed="0"/>
-    <w:lsdException w:name="Medium Grid 3 Accent 5" w:semiHidden="0" w:uiPriority="69" w:unhideWhenUsed="0"/>
-    <w:lsdException w:name="Dark List Accent 5" w:semiHidden="0" w:uiPriority="70" w:unhideWhenUsed="0"/>
-    <w:lsdException w:name="Colorful Shading Accent 5" w:semiHidden="0" w:uiPriority="71" w:unhideWhenUsed="0"/>
-    <w:lsdException w:name="Colorful List Accent 5" w:semiHidden="0" w:uiPriority="72" w:unhideWhenUsed="0"/>
-    <w:lsdException w:name="Colorful Grid Accent 5" w:semiHidden="0" w:uiPriority="73" w:unhideWhenUsed="0"/>
-    <w:lsdException w:name="Light Shading Accent 6" w:semiHidden="0" w:uiPriority="60" w:unhideWhenUsed="0"/>
-    <w:lsdException w:name="Light List Accent 6" w:semiHidden="0" w:uiPriority="61" w:unhideWhenUsed="0"/>
-    <w:lsdException w:name="Light Grid Accent 6" w:semiHidden="0" w:uiPriority="62" w:unhideWhenUsed="0"/>
-    <w:lsdException w:name="Medium Shading 1 Accent 6" w:semiHidden="0" w:uiPriority="63" w:unhideWhenUsed="0"/>
-    <w:lsdException w:name="Medium Shading 2 Accent 6" w:semiHidden="0" w:uiPriority="64" w:unhideWhenUsed="0"/>
-    <w:lsdException w:name="Medium List 1 Accent 6" w:semiHidden="0" w:uiPriority="65" w:unhideWhenUsed="0"/>
-    <w:lsdException w:name="Medium List 2 Accent 6" w:semiHidden="0" w:uiPriority="66" w:unhideWhenUsed="0"/>
-    <w:lsdException w:name="Medium Grid 1 Accent 6" w:semiHidden="0" w:uiPriority="67" w:unhideWhenUsed="0"/>
-    <w:lsdException w:name="Medium Grid 2 Accent 6" w:semiHidden="0" w:uiPriority="68" w:unhideWhenUsed="0"/>
-    <w:lsdException w:name="Medium Grid 3 Accent 6" w:semiHidden="0" w:uiPriority="69" w:unhideWhenUsed="0"/>
-    <w:lsdException w:name="Dark List Accent 6" w:semiHidden="0" w:uiPriority="70" w:unhideWhenUsed="0"/>
-    <w:lsdException w:name="Colorful Shading Accent 6" w:semiHidden="0" w:uiPriority="71" w:unhideWhenUsed="0"/>
-    <w:lsdException w:name="Colorful List Accent 6" w:semiHidden="0" w:uiPriority="72" w:unhideWhenUsed="0"/>
-    <w:lsdException w:name="Colorful Grid Accent 6" w:semiHidden="0" w:uiPriority="73" w:unhideWhenUsed="0"/>
-    <w:lsdException w:name="Subtle Emphasis" w:semiHidden="0" w:uiPriority="19" w:unhideWhenUsed="0" w:qFormat="1"/>
-    <w:lsdException w:name="Intense Emphasis" w:semiHidden="0" w:uiPriority="21" w:unhideWhenUsed="0" w:qFormat="1"/>
-    <w:lsdException w:name="Subtle Reference" w:semiHidden="0" w:uiPriority="31" w:unhideWhenUsed="0" w:qFormat="1"/>
-    <w:lsdException w:name="Intense Reference" w:semiHidden="0" w:uiPriority="32" w:unhideWhenUsed="0" w:qFormat="1"/>
-    <w:lsdException w:name="Book Title" w:semiHidden="0" w:uiPriority="33" w:unhideWhenUsed="0" w:qFormat="1"/>
+    <w:lsdException w:name="List Paragraph" w:uiPriority="34" w:semiHidden="0" w:unhideWhenUsed="0" w:qFormat="1"/>
+    <w:lsdException w:name="Quote" w:uiPriority="29" w:semiHidden="0" w:unhideWhenUsed="0" w:qFormat="1"/>
+    <w:lsdException w:name="Intense Quote" w:uiPriority="30" w:semiHidden="0" w:unhideWhenUsed="0" w:qFormat="1"/>
+    <w:lsdException w:name="Medium List 2 Accent 1" w:uiPriority="66" w:semiHidden="0" w:unhideWhenUsed="0"/>
+    <w:lsdException w:name="Medium Grid 1 Accent 1" w:uiPriority="67" w:semiHidden="0" w:unhideWhenUsed="0"/>
+    <w:lsdException w:name="Medium Grid 2 Accent 1" w:uiPriority="68" w:semiHidden="0" w:unhideWhenUsed="0"/>
+    <w:lsdException w:name="Medium Grid 3 Accent 1" w:uiPriority="69" w:semiHidden="0" w:unhideWhenUsed="0"/>
+    <w:lsdException w:name="Dark List Accent 1" w:uiPriority="70" w:semiHidden="0" w:unhideWhenUsed="0"/>
+    <w:lsdException w:name="Colorful Shading Accent 1" w:uiPriority="71" w:semiHidden="0" w:unhideWhenUsed="0"/>
+    <w:lsdException w:name="Colorful List Accent 1" w:uiPriority="72" w:semiHidden="0" w:unhideWhenUsed="0"/>
+    <w:lsdException w:name="Colorful Grid Accent 1" w:uiPriority="73" w:semiHidden="0" w:unhideWhenUsed="0"/>
+    <w:lsdException w:name="Light Shading Accent 2" w:uiPriority="60" w:semiHidden="0" w:unhideWhenUsed="0"/>
+    <w:lsdException w:name="Light List Accent 2" w:uiPriority="61" w:semiHidden="0" w:unhideWhenUsed="0"/>
+    <w:lsdException w:name="Light Grid Accent 2" w:uiPriority="62" w:semiHidden="0" w:unhideWhenUsed="0"/>
+    <w:lsdException w:name="Medium Shading 1 Accent 2" w:uiPriority="63" w:semiHidden="0" w:unhideWhenUsed="0"/>
+    <w:lsdException w:name="Medium Shading 2 Accent 2" w:uiPriority="64" w:semiHidden="0" w:unhideWhenUsed="0"/>
+    <w:lsdException w:name="Medium List 1 Accent 2" w:uiPriority="65" w:semiHidden="0" w:unhideWhenUsed="0"/>
+    <w:lsdException w:name="Medium List 2 Accent 2" w:uiPriority="66" w:semiHidden="0" w:unhideWhenUsed="0"/>
+    <w:lsdException w:name="Medium Grid 1 Accent 2" w:uiPriority="67" w:semiHidden="0" w:unhideWhenUsed="0"/>
+    <w:lsdException w:name="Medium Grid 2 Accent 2" w:uiPriority="68" w:semiHidden="0" w:unhideWhenUsed="0"/>
+    <w:lsdException w:name="Medium Grid 3 Accent 2" w:uiPriority="69" w:semiHidden="0" w:unhideWhenUsed="0"/>
+    <w:lsdException w:name="Dark List Accent 2" w:uiPriority="70" w:semiHidden="0" w:unhideWhenUsed="0"/>
+    <w:lsdException w:name="Colorful Shading Accent 2" w:uiPriority="71" w:semiHidden="0" w:unhideWhenUsed="0"/>
+    <w:lsdException w:name="Colorful List Accent 2" w:uiPriority="72" w:semiHidden="0" w:unhideWhenUsed="0"/>
+    <w:lsdException w:name="Colorful Grid Accent 2" w:uiPriority="73" w:semiHidden="0" w:unhideWhenUsed="0"/>
+    <w:lsdException w:name="Light Shading Accent 3" w:uiPriority="60" w:semiHidden="0" w:unhideWhenUsed="0"/>
+    <w:lsdException w:name="Light List Accent 3" w:uiPriority="61" w:semiHidden="0" w:unhideWhenUsed="0"/>
+    <w:lsdException w:name="Light Grid Accent 3" w:uiPriority="62" w:semiHidden="0" w:unhideWhenUsed="0"/>
+    <w:lsdException w:name="Medium Shading 1 Accent 3" w:uiPriority="63" w:semiHidden="0" w:unhideWhenUsed="0"/>
+    <w:lsdException w:name="Medium Shading 2 Accent 3" w:uiPriority="64" w:semiHidden="0" w:unhideWhenUsed="0"/>
+    <w:lsdException w:name="Medium List 1 Accent 3" w:uiPriority="65" w:semiHidden="0" w:unhideWhenUsed="0"/>
+    <w:lsdException w:name="Medium List 2 Accent 3" w:uiPriority="66" w:semiHidden="0" w:unhideWhenUsed="0"/>
+    <w:lsdException w:name="Medium Grid 1 Accent 3" w:uiPriority="67" w:semiHidden="0" w:unhideWhenUsed="0"/>
+    <w:lsdException w:name="Medium Grid 2 Accent 3" w:uiPriority="68" w:semiHidden="0" w:unhideWhenUsed="0"/>
+    <w:lsdException w:name="Medium Grid 3 Accent 3" w:uiPriority="69" w:semiHidden="0" w:unhideWhenUsed="0"/>
+    <w:lsdException w:name="Dark List Accent 3" w:uiPriority="70" w:semiHidden="0" w:unhideWhenUsed="0"/>
+    <w:lsdException w:name="Colorful Shading Accent 3" w:uiPriority="71" w:semiHidden="0" w:unhideWhenUsed="0"/>
+    <w:lsdException w:name="Colorful List Accent 3" w:uiPriority="72" w:semiHidden="0" w:unhideWhenUsed="0"/>
+    <w:lsdException w:name="Colorful Grid Accent 3" w:uiPriority="73" w:semiHidden="0" w:unhideWhenUsed="0"/>
+    <w:lsdException w:name="Light Shading Accent 4" w:uiPriority="60" w:semiHidden="0" w:unhideWhenUsed="0"/>
+    <w:lsdException w:name="Light List Accent 4" w:uiPriority="61" w:semiHidden="0" w:unhideWhenUsed="0"/>
+    <w:lsdException w:name="Light Grid Accent 4" w:uiPriority="62" w:semiHidden="0" w:unhideWhenUsed="0"/>
+    <w:lsdException w:name="Medium Shading 1 Accent 4" w:uiPriority="63" w:semiHidden="0" w:unhideWhenUsed="0"/>
+    <w:lsdException w:name="Medium Shading 2 Accent 4" w:uiPriority="64" w:semiHidden="0" w:unhideWhenUsed="0"/>
+    <w:lsdException w:name="Medium List 1 Accent 4" w:uiPriority="65" w:semiHidden="0" w:unhideWhenUsed="0"/>
+    <w:lsdException w:name="Medium List 2 Accent 4" w:uiPriority="66" w:semiHidden="0" w:unhideWhenUsed="0"/>
+    <w:lsdException w:name="Medium Grid 1 Accent 4" w:uiPriority="67" w:semiHidden="0" w:unhideWhenUsed="0"/>
+    <w:lsdException w:name="Medium Grid 2 Accent 4" w:uiPriority="68" w:semiHidden="0" w:unhideWhenUsed="0"/>
+    <w:lsdException w:name="Medium Grid 3 Accent 4" w:uiPriority="69" w:semiHidden="0" w:unhideWhenUsed="0"/>
+    <w:lsdException w:name="Dark List Accent 4" w:uiPriority="70" w:semiHidden="0" w:unhideWhenUsed="0"/>
+    <w:lsdException w:name="Colorful Shading Accent 4" w:uiPriority="71" w:semiHidden="0" w:unhideWhenUsed="0"/>
+    <w:lsdException w:name="Colorful List Accent 4" w:uiPriority="72" w:semiHidden="0" w:unhideWhenUsed="0"/>
+    <w:lsdException w:name="Colorful Grid Accent 4" w:uiPriority="73" w:semiHidden="0" w:unhideWhenUsed="0"/>
+    <w:lsdException w:name="Light Shading Accent 5" w:uiPriority="60" w:semiHidden="0" w:unhideWhenUsed="0"/>
+    <w:lsdException w:name="Light List Accent 5" w:uiPriority="61" w:semiHidden="0" w:unhideWhenUsed="0"/>
+    <w:lsdException w:name="Light Grid Accent 5" w:uiPriority="62" w:semiHidden="0" w:unhideWhenUsed="0"/>
+    <w:lsdException w:name="Medium Shading 1 Accent 5" w:uiPriority="63" w:semiHidden="0" w:unhideWhenUsed="0"/>
+    <w:lsdException w:name="Medium Shading 2 Accent 5" w:uiPriority="64" w:semiHidden="0" w:unhideWhenUsed="0"/>
+    <w:lsdException w:name="Medium List 1 Accent 5" w:uiPriority="65" w:semiHidden="0" w:unhideWhenUsed="0"/>
+    <w:lsdException w:name="Medium List 2 Accent 5" w:uiPriority="66" w:semiHidden="0" w:unhideWhenUsed="0"/>
+    <w:lsdException w:name="Medium Grid 1 Accent 5" w:uiPriority="67" w:semiHidden="0" w:unhideWhenUsed="0"/>
+    <w:lsdException w:name="Medium Grid 2 Accent 5" w:uiPriority="68" w:semiHidden="0" w:unhideWhenUsed="0"/>
+    <w:lsdException w:name="Medium Grid 3 Accent 5" w:uiPriority="69" w:semiHidden="0" w:unhideWhenUsed="0"/>
+    <w:lsdException w:name="Dark List Accent 5" w:uiPriority="70" w:semiHidden="0" w:unhideWhenUsed="0"/>
+    <w:lsdException w:name="Colorful Shading Accent 5" w:uiPriority="71" w:semiHidden="0" w:unhideWhenUsed="0"/>
+    <w:lsdException w:name="Colorful List Accent 5" w:uiPriority="72" w:semiHidden="0" w:unhideWhenUsed="0"/>
+    <w:lsdException w:name="Colorful Grid Accent 5" w:uiPriority="73" w:semiHidden="0" w:unhideWhenUsed="0"/>
+    <w:lsdException w:name="Light Shading Accent 6" w:uiPriority="60" w:semiHidden="0" w:unhideWhenUsed="0"/>
+    <w:lsdException w:name="Light List Accent 6" w:uiPriority="61" w:semiHidden="0" w:unhideWhenUsed="0"/>
+    <w:lsdException w:name="Light Grid Accent 6" w:uiPriority="62" w:semiHidden="0" w:unhideWhenUsed="0"/>
+    <w:lsdException w:name="Medium Shading 1 Accent 6" w:uiPriority="63" w:semiHidden="0" w:unhideWhenUsed="0"/>
+    <w:lsdException w:name="Medium Shading 2 Accent 6" w:uiPriority="64" w:semiHidden="0" w:unhideWhenUsed="0"/>
+    <w:lsdException w:name="Medium List 1 Accent 6" w:uiPriority="65" w:semiHidden="0" w:unhideWhenUsed="0"/>
+    <w:lsdException w:name="Medium List 2 Accent 6" w:uiPriority="66" w:semiHidden="0" w:unhideWhenUsed="0"/>
+    <w:lsdException w:name="Medium Grid 1 Accent 6" w:uiPriority="67" w:semiHidden="0" w:unhideWhenUsed="0"/>
+    <w:lsdException w:name="Medium Grid 2 Accent 6" w:uiPriority="68" w:semiHidden="0" w:unhideWhenUsed="0"/>
+    <w:lsdException w:name="Medium Grid 3 Accent 6" w:uiPriority="69" w:semiHidden="0" w:unhideWhenUsed="0"/>
+    <w:lsdException w:name="Dark List Accent 6" w:uiPriority="70" w:semiHidden="0" w:unhideWhenUsed="0"/>
+    <w:lsdException w:name="Colorful Shading Accent 6" w:uiPriority="71" w:semiHidden="0" w:unhideWhenUsed="0"/>
+    <w:lsdException w:name="Colorful List Accent 6" w:uiPriority="72" w:semiHidden="0" w:unhideWhenUsed="0"/>
+    <w:lsdException w:name="Colorful Grid Accent 6" w:uiPriority="73" w:semiHidden="0" w:unhideWhenUsed="0"/>
+    <w:lsdException w:name="Subtle Emphasis" w:uiPriority="19" w:semiHidden="0" w:unhideWhenUsed="0" w:qFormat="1"/>
+    <w:lsdException w:name="Intense Emphasis" w:uiPriority="21" w:semiHidden="0" w:unhideWhenUsed="0" w:qFormat="1"/>
+    <w:lsdException w:name="Subtle Reference" w:uiPriority="31" w:semiHidden="0" w:unhideWhenUsed="0" w:qFormat="1"/>
+    <w:lsdException w:name="Intense Reference" w:uiPriority="32" w:semiHidden="0" w:unhideWhenUsed="0" w:qFormat="1"/>
+    <w:lsdException w:name="Book Title" w:uiPriority="33" w:semiHidden="0" w:unhideWhenUsed="0" w:qFormat="1"/>
     <w:lsdException w:name="Bibliography" w:uiPriority="37"/>
     <w:lsdException w:name="TOC Heading" w:uiPriority="39" w:qFormat="1"/>
   </w:latentStyles>
@@ -32419,8 +32550,8 @@
         <w:right w:val="single" w:color="7e97ad" w:themeColor="accent1" w:sz="4" w:space="6"/>
       </w:pBdr>
       <w:shd w:val="clear" w:color="auto" w:fill="7e97ad" w:themeFill="accent1"/>
-      <w:spacing w:after="240" w:before="360"/>
-      <w:ind w:right="144" w:left="144"/>
+      <w:spacing w:before="360" w:after="240"/>
+      <w:ind w:left="144" w:right="144"/>
       <w:contextualSpacing w:val="true"/>
       <w:outlineLvl w:val="0"/>
     </w:pPr>
@@ -32854,7 +32985,7 @@
     <w:qFormat/>
     <w:pPr>
       <w:pBdr/>
-      <w:spacing w:after="160" w:before="400"/>
+      <w:spacing w:before="400" w:after="160"/>
       <w:ind/>
       <w:contextualSpacing w:val="true"/>
     </w:pPr>
@@ -33389,7 +33520,7 @@
     <w:unhideWhenUsed/>
     <w:pPr>
       <w:pBdr/>
-      <w:spacing w:after="0" w:before="0"/>
+      <w:spacing w:before="0" w:after="0"/>
       <w:ind/>
     </w:pPr>
     <w:rPr>
@@ -33638,7 +33769,7 @@
     <w:qFormat/>
     <w:pPr>
       <w:pBdr/>
-      <w:spacing w:after="160" w:before="200"/>
+      <w:spacing w:before="200" w:after="160"/>
       <w:ind/>
       <w:jc w:val="center"/>
     </w:pPr>
@@ -33679,7 +33810,7 @@
         <w:top w:val="single" w:color="7e97ad" w:themeColor="accent1" w:sz="4" w:space="10"/>
         <w:bottom w:val="single" w:color="7e97ad" w:themeColor="accent1" w:sz="4" w:space="10"/>
       </w:pBdr>
-      <w:spacing w:after="360" w:before="360"/>
+      <w:spacing w:before="360" w:after="360"/>
       <w:ind/>
       <w:jc w:val="center"/>
     </w:pPr>
@@ -33769,7 +33900,7 @@
         <w:guid w:val="{0CCF6E9C-6990-304F-A8D7-877039543F70}"/>
       </w:docPartPr>
       <w:docPartBody>
-        <w:p>
+        <w:p xmlns:wp14="http://schemas.microsoft.com/office/word/2010/wordml" wp14:textId="77777777">
           <w:pPr>
             <w:pStyle w:val="1240"/>
             <w:pBdr/>

</xml_diff>